<commit_message>
some changes to the design docs
</commit_message>
<xml_diff>
--- a/Playtest/pillars.docx
+++ b/Playtest/pillars.docx
@@ -321,7 +321,7 @@
         <w:rPr>
           <w:u w:val="single"/>
         </w:rPr>
-        <w:t>Balance in strategy</w:t>
+        <w:t>Rock Paper Scissors</w:t>
       </w:r>
       <w:r>
         <w:t>: The</w:t>
@@ -456,44 +456,126 @@
         <w:t>quickly expand your influence and convert others to your holy cause.</w:t>
       </w:r>
     </w:p>
+    <w:p>
+      <w:r>
+        <w:t>There is no advantage of choosing any strategy over another. Someone heavily invested in economy should have as much chance to win as someone invested in military or any combination of the three.</w:t>
+      </w:r>
+    </w:p>
+    <w:p>
+      <w:pPr>
+        <w:rPr>
+          <w:u w:val="single"/>
+        </w:rPr>
+      </w:pPr>
+    </w:p>
+    <w:p>
+      <w:r>
+        <w:rPr>
+          <w:u w:val="single"/>
+        </w:rPr>
+        <w:t>Use your influence</w:t>
+      </w:r>
+      <w:r>
+        <w:t>: You have a global level of influence</w:t>
+      </w:r>
+      <w:r>
+        <w:t xml:space="preserve"> which</w:t>
+      </w:r>
+      <w:r>
+        <w:t xml:space="preserve"> grows with the decisions you make</w:t>
+      </w:r>
+      <w:r>
+        <w:t xml:space="preserve">. This resource can be spent to influence the outcome of an interaction but is also used as a scaler to enlarge the impact of your decisions. For example, your influence grows when you perform actions like winning a battle or performing a pilgrimage and can be </w:t>
+      </w:r>
+      <w:proofErr w:type="gramStart"/>
+      <w:r>
+        <w:t>spend</w:t>
+      </w:r>
+      <w:proofErr w:type="gramEnd"/>
+      <w:r>
+        <w:t xml:space="preserve"> to determine the outcome of a battle or trade agreement.</w:t>
+      </w:r>
+      <w:r>
+        <w:t xml:space="preserve"> On the other hand, players with a </w:t>
+      </w:r>
+      <w:r>
+        <w:lastRenderedPageBreak/>
+        <w:t>higher influence naturally draw more important allies (and enemies alike).</w:t>
+      </w:r>
+      <w:r>
+        <w:t xml:space="preserve"> Once spe</w:t>
+      </w:r>
+      <w:r>
+        <w:t>n</w:t>
+      </w:r>
+      <w:r>
+        <w:t>t you can no longer spend the influence in another way, forcing you to think carefully about where you want your influence to have the most impact.</w:t>
+      </w:r>
+    </w:p>
     <w:p/>
     <w:p>
-      <w:r>
-        <w:t xml:space="preserve">There </w:t>
-      </w:r>
-      <w:r>
-        <w:t xml:space="preserve">is no </w:t>
-      </w:r>
-      <w:r>
-        <w:t>advantage of ch</w:t>
-      </w:r>
-      <w:r>
-        <w:t>o</w:t>
-      </w:r>
-      <w:r>
-        <w:t xml:space="preserve">osing </w:t>
-      </w:r>
-      <w:r>
-        <w:t>any</w:t>
-      </w:r>
-      <w:r>
+      <w:pPr>
+        <w:rPr>
+          <w:b/>
+        </w:rPr>
+      </w:pPr>
+      <w:r>
+        <w:rPr>
+          <w:u w:val="single"/>
+        </w:rPr>
+        <w:t>Information sharing</w:t>
+      </w:r>
+      <w:r>
+        <w:t>: A big part of the game is buying, selling, stealing and gathering information. If you know what other players are up to, you know how to best utilize your resources. However, are you sure that the information other players share with you is accurate?</w:t>
+      </w:r>
+      <w:r>
+        <w:rPr>
+          <w:b/>
+        </w:rPr>
         <w:t xml:space="preserve"> </w:t>
       </w:r>
-      <w:r>
-        <w:t>strategy</w:t>
-      </w:r>
-      <w:r>
-        <w:t xml:space="preserve"> over </w:t>
-      </w:r>
-      <w:r>
-        <w:t>an</w:t>
-      </w:r>
-      <w:r>
-        <w:t>other. Someone heavily invested in economy should have as much chance to win as someone invested in military</w:t>
-      </w:r>
-      <w:r>
-        <w:t xml:space="preserve"> or any combination of the three.</w:t>
-      </w:r>
+    </w:p>
+    <w:p>
+      <w:pPr>
+        <w:rPr>
+          <w:b/>
+        </w:rPr>
+      </w:pPr>
+    </w:p>
+    <w:p>
+      <w:pPr>
+        <w:rPr>
+          <w:bCs/>
+        </w:rPr>
+      </w:pPr>
+      <w:r>
+        <w:rPr>
+          <w:bCs/>
+          <w:u w:val="single"/>
+        </w:rPr>
+        <w:t>Area control</w:t>
+      </w:r>
+      <w:r>
+        <w:rPr>
+          <w:bCs/>
+        </w:rPr>
+        <w:t>: The more areas you control, the more resources you acquire. There are some areas on the map that give you extra vantage points. For example, trade routes extend your merchant's flow</w:t>
+      </w:r>
+      <w:r>
+        <w:rPr>
+          <w:bCs/>
+        </w:rPr>
+        <w:t xml:space="preserve">, holy cities allow you to </w:t>
+      </w:r>
+    </w:p>
+    <w:p>
+      <w:pPr>
+        <w:rPr>
+          <w:bCs/>
+        </w:rPr>
+      </w:pPr>
+    </w:p>
+    <w:p>
       <w:r>
         <w:rPr>
           <w:b/>
@@ -897,7 +979,13 @@
         <w:t>.</w:t>
       </w:r>
       <w:r>
-        <w:t xml:space="preserve"> Population can be invested in building units</w:t>
+        <w:t xml:space="preserve"> Population can be invested in </w:t>
+      </w:r>
+      <w:r>
+        <w:t xml:space="preserve">training </w:t>
+      </w:r>
+      <w:r>
+        <w:t>units</w:t>
       </w:r>
       <w:r>
         <w:t>,</w:t>
@@ -930,17 +1018,16 @@
       </w:r>
       <w:r>
         <w:rPr>
-          <w:b/>
           <w:noProof/>
           <w:color w:val="000000" w:themeColor="text1"/>
           <w:sz w:val="20"/>
           <w:szCs w:val="20"/>
         </w:rPr>
         <w:drawing>
-          <wp:inline distT="0" distB="0" distL="0" distR="0" wp14:anchorId="000C6800" wp14:editId="76FE8297">
-            <wp:extent cx="159391" cy="159391"/>
-            <wp:effectExtent l="0" t="0" r="5715" b="5715"/>
-            <wp:docPr id="70" name="Picture 70" descr="A picture containing furniture&#10;&#10;Description automatically generated"/>
+          <wp:inline distT="0" distB="0" distL="0" distR="0" wp14:anchorId="51CF44FF" wp14:editId="79B78FC1">
+            <wp:extent cx="121920" cy="121920"/>
+            <wp:effectExtent l="0" t="0" r="5080" b="5080"/>
+            <wp:docPr id="1" name="Picture 1" descr="A close up of a flower&#10;&#10;Description automatically generated"/>
             <wp:cNvGraphicFramePr>
               <a:graphicFrameLocks xmlns:a="http://schemas.openxmlformats.org/drawingml/2006/main" noChangeAspect="1"/>
             </wp:cNvGraphicFramePr>
@@ -948,7 +1035,7 @@
               <a:graphicData uri="http://schemas.openxmlformats.org/drawingml/2006/picture">
                 <pic:pic xmlns:pic="http://schemas.openxmlformats.org/drawingml/2006/picture">
                   <pic:nvPicPr>
-                    <pic:cNvPr id="10" name="venison.png"/>
+                    <pic:cNvPr id="1" name="Picture 1" descr="A close up of a flower&#10;&#10;Description automatically generated"/>
                     <pic:cNvPicPr/>
                   </pic:nvPicPr>
                   <pic:blipFill>
@@ -964,9 +1051,9 @@
                     </a:stretch>
                   </pic:blipFill>
                   <pic:spPr>
-                    <a:xfrm>
+                    <a:xfrm flipH="1">
                       <a:off x="0" y="0"/>
-                      <a:ext cx="183997" cy="183997"/>
+                      <a:ext cx="121920" cy="121920"/>
                     </a:xfrm>
                     <a:prstGeom prst="rect">
                       <a:avLst/>
@@ -993,42 +1080,237 @@
         <w:t>.</w:t>
       </w:r>
       <w:r>
+        <w:t xml:space="preserve"> Food is needed to train and maintain units and to grow the population. </w:t>
+      </w:r>
+    </w:p>
+    <w:p/>
+    <w:p>
+      <w:r>
+        <w:t xml:space="preserve">Most structures that you build and units you train also have an upkeep. The upkeep is added to or subtracted from your resource pool at the end of every turn. </w:t>
+      </w:r>
+      <w:r>
+        <w:t>If your upkeep ever causes your resource pool to go below zero, you must sacrifice structures or units instead.</w:t>
+      </w:r>
+    </w:p>
+    <w:p/>
+    <w:p>
+      <w:proofErr w:type="spellStart"/>
+      <w:r>
+        <w:t>Vertile</w:t>
+      </w:r>
+      <w:proofErr w:type="spellEnd"/>
+      <w:r>
+        <w:t xml:space="preserve"> grounds where farms </w:t>
+      </w:r>
+      <w:r>
+        <w:t>produce more food</w:t>
+      </w:r>
+    </w:p>
+    <w:p>
+      <w:pPr>
+        <w:rPr>
+          <w:lang w:val="nl-NL"/>
+        </w:rPr>
+      </w:pPr>
+      <w:r>
+        <w:rPr>
+          <w:lang w:val="nl-NL"/>
+        </w:rPr>
+        <w:t>Farm upgrades moet je kopen</w:t>
+      </w:r>
+      <w:r>
+        <w:rPr>
+          <w:lang w:val="nl-NL"/>
+        </w:rPr>
+        <w:t xml:space="preserve">; </w:t>
+      </w:r>
+    </w:p>
+    <w:p>
+      <w:pPr>
+        <w:rPr>
+          <w:lang w:val="nl-NL"/>
+        </w:rPr>
+      </w:pPr>
+      <w:r>
+        <w:rPr>
+          <w:lang w:val="nl-NL"/>
+        </w:rPr>
+        <w:t xml:space="preserve">Er zijn een aantal </w:t>
+      </w:r>
+      <w:proofErr w:type="spellStart"/>
+      <w:r>
+        <w:rPr>
+          <w:lang w:val="nl-NL"/>
+        </w:rPr>
+        <w:t>bevedaardsplekken</w:t>
+      </w:r>
+      <w:proofErr w:type="spellEnd"/>
+      <w:r>
+        <w:rPr>
+          <w:lang w:val="nl-NL"/>
+        </w:rPr>
+        <w:t xml:space="preserve"> zoals Mekka of Jeruzalem; wanneer een </w:t>
+      </w:r>
+      <w:proofErr w:type="spellStart"/>
+      <w:r>
+        <w:rPr>
+          <w:lang w:val="nl-NL"/>
+        </w:rPr>
+        <w:t>priest</w:t>
+      </w:r>
+      <w:proofErr w:type="spellEnd"/>
+      <w:r>
+        <w:rPr>
+          <w:lang w:val="nl-NL"/>
+        </w:rPr>
+        <w:t xml:space="preserve"> daar een bedevaartstocht naar doet en weer terugkeert naar het dorp, zal deze plek ook een </w:t>
+      </w:r>
+      <w:proofErr w:type="spellStart"/>
+      <w:r>
+        <w:rPr>
+          <w:lang w:val="nl-NL"/>
+        </w:rPr>
+        <w:t>bedevaartsplek</w:t>
+      </w:r>
+      <w:proofErr w:type="spellEnd"/>
+      <w:r>
+        <w:rPr>
+          <w:lang w:val="nl-NL"/>
+        </w:rPr>
+        <w:t xml:space="preserve"> worden. Andere spelers kunnen daar dan ook een bedevaartstocht naar doen maar moeten daarvoor betalen en de speler met de hoogste religie waarde wordt de speler met een </w:t>
+      </w:r>
+      <w:proofErr w:type="spellStart"/>
+      <w:r>
+        <w:rPr>
+          <w:lang w:val="nl-NL"/>
+        </w:rPr>
+        <w:t>bedevaartsplek</w:t>
+      </w:r>
+      <w:proofErr w:type="spellEnd"/>
+      <w:r>
+        <w:rPr>
+          <w:lang w:val="nl-NL"/>
+        </w:rPr>
+        <w:t>.</w:t>
+      </w:r>
+    </w:p>
+    <w:p>
+      <w:pPr>
+        <w:rPr>
+          <w:lang w:val="nl-NL"/>
+        </w:rPr>
+      </w:pPr>
+      <w:r>
+        <w:rPr>
+          <w:lang w:val="nl-NL"/>
+        </w:rPr>
+        <w:lastRenderedPageBreak/>
+        <w:t xml:space="preserve">Een speler met veel </w:t>
+      </w:r>
+      <w:r>
+        <w:rPr>
+          <w:lang w:val="nl-NL"/>
+        </w:rPr>
+        <w:t xml:space="preserve">religieuze invloed zorgt ervoor dat de </w:t>
+      </w:r>
+      <w:proofErr w:type="spellStart"/>
+      <w:r>
+        <w:rPr>
+          <w:lang w:val="nl-NL"/>
+        </w:rPr>
+        <w:t>population</w:t>
+      </w:r>
+      <w:proofErr w:type="spellEnd"/>
+      <w:r>
+        <w:rPr>
+          <w:lang w:val="nl-NL"/>
+        </w:rPr>
+        <w:t xml:space="preserve"> in het dorp vergroot met 1</w:t>
+      </w:r>
+      <w:r>
+        <w:rPr>
+          <w:lang w:val="nl-NL"/>
+        </w:rPr>
+        <w:t xml:space="preserve">. Hij kan ook bij een ander dorp tijdelijk (x beurten) een farm platleggen of de </w:t>
+      </w:r>
+      <w:proofErr w:type="spellStart"/>
+      <w:r>
+        <w:rPr>
+          <w:lang w:val="nl-NL"/>
+        </w:rPr>
+        <w:t>population</w:t>
+      </w:r>
+      <w:proofErr w:type="spellEnd"/>
+      <w:r>
+        <w:rPr>
+          <w:lang w:val="nl-NL"/>
+        </w:rPr>
         <w:t xml:space="preserve"> </w:t>
       </w:r>
       <w:r>
-        <w:t xml:space="preserve">Creating </w:t>
-      </w:r>
-      <w:r>
-        <w:t>and</w:t>
-      </w:r>
-      <w:r>
-        <w:t xml:space="preserve"> maintaining </w:t>
-      </w:r>
-      <w:proofErr w:type="gramStart"/>
-      <w:r>
-        <w:t>units</w:t>
-      </w:r>
-      <w:proofErr w:type="gramEnd"/>
-      <w:r>
-        <w:t xml:space="preserve"> costs food</w:t>
-      </w:r>
-      <w:r>
-        <w:t>; the food required to create a unit is subtracted from your pool and at the end of every turn, your alive units will subtract food from the supply.</w:t>
-      </w:r>
-      <w:r>
-        <w:t xml:space="preserve"> If there is not enough food for a</w:t>
-      </w:r>
-      <w:r>
-        <w:t>n</w:t>
-      </w:r>
-      <w:r>
-        <w:t xml:space="preserve"> already living unit, it will perish. Units that are farthest from </w:t>
-      </w:r>
-      <w:r>
-        <w:t>the nearest farm</w:t>
-      </w:r>
-      <w:r>
-        <w:t xml:space="preserve"> will perish first. If two units are equally far away, the player decides which unit will perish.</w:t>
+        <w:rPr>
+          <w:lang w:val="nl-NL"/>
+        </w:rPr>
+        <w:t>verkleinen.</w:t>
+      </w:r>
+    </w:p>
+    <w:p>
+      <w:pPr>
+        <w:rPr>
+          <w:lang w:val="nl-NL"/>
+        </w:rPr>
+      </w:pPr>
+      <w:r>
+        <w:rPr>
+          <w:lang w:val="nl-NL"/>
+        </w:rPr>
+        <w:t xml:space="preserve">De bedevaartstocht van een </w:t>
+      </w:r>
+      <w:proofErr w:type="spellStart"/>
+      <w:r>
+        <w:rPr>
+          <w:lang w:val="nl-NL"/>
+        </w:rPr>
+        <w:t>priest</w:t>
+      </w:r>
+      <w:proofErr w:type="spellEnd"/>
+      <w:r>
+        <w:rPr>
+          <w:lang w:val="nl-NL"/>
+        </w:rPr>
+        <w:t xml:space="preserve"> zorgt ervoor dat de stad waar hij vandaan komt een </w:t>
+      </w:r>
+      <w:proofErr w:type="spellStart"/>
+      <w:r>
+        <w:rPr>
+          <w:lang w:val="nl-NL"/>
+        </w:rPr>
+        <w:t>bedevaartsplek</w:t>
+      </w:r>
+      <w:proofErr w:type="spellEnd"/>
+      <w:r>
+        <w:rPr>
+          <w:lang w:val="nl-NL"/>
+        </w:rPr>
+        <w:t xml:space="preserve"> wordt.</w:t>
+      </w:r>
+    </w:p>
+    <w:p>
+      <w:proofErr w:type="spellStart"/>
+      <w:r>
+        <w:t>Winnen</w:t>
+      </w:r>
+      <w:proofErr w:type="spellEnd"/>
+      <w:r>
+        <w:t xml:space="preserve"> op </w:t>
+      </w:r>
+      <w:proofErr w:type="spellStart"/>
+      <w:r>
+        <w:t>punten</w:t>
+      </w:r>
+      <w:proofErr w:type="spellEnd"/>
+      <w:r>
+        <w:t>.</w:t>
       </w:r>
     </w:p>
     <w:p>
@@ -1080,21 +1362,7 @@
         <w:rPr>
           <w:color w:val="000000" w:themeColor="text1"/>
         </w:rPr>
-        <w:t xml:space="preserve"> a</w:t>
-      </w:r>
-      <w:proofErr w:type="spellStart"/>
-      <w:r>
-        <w:rPr>
-          <w:color w:val="000000" w:themeColor="text1"/>
-        </w:rPr>
-        <w:t>nd</w:t>
-      </w:r>
-      <w:proofErr w:type="spellEnd"/>
-      <w:r>
-        <w:rPr>
-          <w:color w:val="000000" w:themeColor="text1"/>
-        </w:rPr>
-        <w:t xml:space="preserve"> units allow you to perform actions:</w:t>
+        <w:t xml:space="preserve"> and units allow you to perform actions:</w:t>
       </w:r>
     </w:p>
     <w:p>
@@ -1109,7 +1377,7 @@
         <w:pStyle w:val="ListParagraph"/>
         <w:numPr>
           <w:ilvl w:val="0"/>
-          <w:numId w:val="11"/>
+          <w:numId w:val="12"/>
         </w:numPr>
         <w:rPr>
           <w:color w:val="000000" w:themeColor="text1"/>
@@ -1124,7 +1392,7 @@
         <w:pStyle w:val="ListParagraph"/>
         <w:numPr>
           <w:ilvl w:val="1"/>
-          <w:numId w:val="11"/>
+          <w:numId w:val="12"/>
         </w:numPr>
         <w:rPr>
           <w:color w:val="000000" w:themeColor="text1"/>
@@ -1142,7 +1410,7 @@
         <w:pStyle w:val="ListParagraph"/>
         <w:numPr>
           <w:ilvl w:val="1"/>
-          <w:numId w:val="11"/>
+          <w:numId w:val="12"/>
         </w:numPr>
         <w:rPr>
           <w:color w:val="000000" w:themeColor="text1"/>
@@ -1160,7 +1428,7 @@
         <w:pStyle w:val="ListParagraph"/>
         <w:numPr>
           <w:ilvl w:val="1"/>
-          <w:numId w:val="11"/>
+          <w:numId w:val="12"/>
         </w:numPr>
         <w:rPr>
           <w:color w:val="000000" w:themeColor="text1"/>
@@ -1178,7 +1446,7 @@
         <w:pStyle w:val="ListParagraph"/>
         <w:numPr>
           <w:ilvl w:val="1"/>
-          <w:numId w:val="11"/>
+          <w:numId w:val="12"/>
         </w:numPr>
         <w:rPr>
           <w:color w:val="000000" w:themeColor="text1"/>
@@ -1196,7 +1464,7 @@
         <w:pStyle w:val="ListParagraph"/>
         <w:numPr>
           <w:ilvl w:val="0"/>
-          <w:numId w:val="11"/>
+          <w:numId w:val="12"/>
         </w:numPr>
         <w:rPr>
           <w:color w:val="000000" w:themeColor="text1"/>
@@ -1206,25 +1474,22 @@
         <w:rPr>
           <w:color w:val="000000" w:themeColor="text1"/>
         </w:rPr>
-        <w:t>Upgrade to the next level of rural town. There are some requirements that must be met first, such as income, population and food production.</w:t>
-      </w:r>
-    </w:p>
-    <w:p>
-      <w:pPr>
-        <w:pStyle w:val="ListParagraph"/>
-        <w:numPr>
-          <w:ilvl w:val="1"/>
-          <w:numId w:val="11"/>
-        </w:numPr>
-        <w:rPr>
-          <w:color w:val="000000" w:themeColor="text1"/>
-        </w:rPr>
-      </w:pPr>
-      <w:r>
-        <w:rPr>
-          <w:color w:val="000000" w:themeColor="text1"/>
-        </w:rPr>
-        <w:t xml:space="preserve">Town to village: increases </w:t>
+        <w:t>Upgrade to the next level of rural town. There are some requirements that must be met first, such as income, population and</w:t>
+      </w:r>
+      <w:r>
+        <w:rPr>
+          <w:color w:val="000000" w:themeColor="text1"/>
+        </w:rPr>
+        <w:t>/or</w:t>
+      </w:r>
+      <w:r>
+        <w:rPr>
+          <w:color w:val="000000" w:themeColor="text1"/>
+        </w:rPr>
+        <w:t xml:space="preserve"> food production. </w:t>
+      </w:r>
+      <w:r>
+        <w:br/>
       </w:r>
     </w:p>
     <w:p>
@@ -1232,14 +1497,35 @@
         <w:pStyle w:val="ListParagraph"/>
         <w:numPr>
           <w:ilvl w:val="0"/>
-          <w:numId w:val="11"/>
+          <w:numId w:val="12"/>
         </w:numPr>
-        <w:rPr>
-          <w:color w:val="000000" w:themeColor="text1"/>
-        </w:rPr>
-      </w:pPr>
-      <w:r>
-        <w:t xml:space="preserve">Build a </w:t>
+      </w:pPr>
+      <w:r>
+        <w:t xml:space="preserve">The player can move all their units one </w:t>
+      </w:r>
+      <w:r>
+        <w:t xml:space="preserve">normal </w:t>
+      </w:r>
+      <w:r>
+        <w:t>tile per turn.</w:t>
+      </w:r>
+      <w:r>
+        <w:t xml:space="preserve"> When the unit is on a road tile, it can move over said road for three tiles.</w:t>
+      </w:r>
+      <w:r>
+        <w:t xml:space="preserve"> </w:t>
+      </w:r>
+      <w:r>
+        <w:t>M</w:t>
+      </w:r>
+      <w:r>
+        <w:t>ore in-depth information about units</w:t>
+      </w:r>
+      <w:r>
+        <w:t xml:space="preserve"> can be found under</w:t>
+      </w:r>
+      <w:r>
+        <w:t xml:space="preserve"> the 'units' section.</w:t>
       </w:r>
       <w:r>
         <w:br/>
@@ -1250,32 +1536,19 @@
         <w:pStyle w:val="ListParagraph"/>
         <w:numPr>
           <w:ilvl w:val="0"/>
-          <w:numId w:val="10"/>
+          <w:numId w:val="12"/>
         </w:numPr>
       </w:pPr>
       <w:r>
-        <w:t>The player can also move all their units one tile per turn. For</w:t>
-      </w:r>
-      <w:r>
-        <w:t xml:space="preserve"> more in-depth information about units, see the 'units' section.</w:t>
-      </w:r>
-      <w:r>
-        <w:br/>
-      </w:r>
-    </w:p>
-    <w:p>
-      <w:pPr>
-        <w:pStyle w:val="ListParagraph"/>
-        <w:numPr>
-          <w:ilvl w:val="0"/>
-          <w:numId w:val="10"/>
-        </w:numPr>
-      </w:pPr>
-      <w:r>
-        <w:t>The player receives gold and food from their villages and farms and food for units is subtracted from their food supply. If the food counter is negative at the end of the turn, it will become a net of 0 by removing some units from play (as specified under food resource).</w:t>
-      </w:r>
-    </w:p>
-    <w:p/>
+        <w:t>The player receives gold and food from their villages and farms and food for units is subtracted from their food supply</w:t>
+      </w:r>
+      <w:r>
+        <w:t>.</w:t>
+      </w:r>
+      <w:r>
+        <w:t xml:space="preserve"> </w:t>
+      </w:r>
+    </w:p>
     <w:p/>
     <w:p>
       <w:r>
@@ -3822,6 +4095,119 @@
     </w:lvl>
   </w:abstractNum>
   <w:abstractNum w:abstractNumId="1" w15:restartNumberingAfterBreak="0">
+    <w:nsid w:val="100D6B01"/>
+    <w:multiLevelType w:val="hybridMultilevel"/>
+    <w:tmpl w:val="B6F8F1F4"/>
+    <w:lvl w:ilvl="0" w:tplc="08090001">
+      <w:start w:val="1"/>
+      <w:numFmt w:val="bullet"/>
+      <w:lvlText w:val=""/>
+      <w:lvlJc w:val="left"/>
+      <w:pPr>
+        <w:ind w:left="720" w:hanging="360"/>
+      </w:pPr>
+      <w:rPr>
+        <w:rFonts w:ascii="Symbol" w:hAnsi="Symbol" w:hint="default"/>
+      </w:rPr>
+    </w:lvl>
+    <w:lvl w:ilvl="1" w:tplc="08090003" w:tentative="1">
+      <w:start w:val="1"/>
+      <w:numFmt w:val="bullet"/>
+      <w:lvlText w:val="o"/>
+      <w:lvlJc w:val="left"/>
+      <w:pPr>
+        <w:ind w:left="1440" w:hanging="360"/>
+      </w:pPr>
+      <w:rPr>
+        <w:rFonts w:ascii="Courier New" w:hAnsi="Courier New" w:cs="Courier New" w:hint="default"/>
+      </w:rPr>
+    </w:lvl>
+    <w:lvl w:ilvl="2" w:tplc="08090005" w:tentative="1">
+      <w:start w:val="1"/>
+      <w:numFmt w:val="bullet"/>
+      <w:lvlText w:val=""/>
+      <w:lvlJc w:val="left"/>
+      <w:pPr>
+        <w:ind w:left="2160" w:hanging="360"/>
+      </w:pPr>
+      <w:rPr>
+        <w:rFonts w:ascii="Wingdings" w:hAnsi="Wingdings" w:hint="default"/>
+      </w:rPr>
+    </w:lvl>
+    <w:lvl w:ilvl="3" w:tplc="08090001" w:tentative="1">
+      <w:start w:val="1"/>
+      <w:numFmt w:val="bullet"/>
+      <w:lvlText w:val=""/>
+      <w:lvlJc w:val="left"/>
+      <w:pPr>
+        <w:ind w:left="2880" w:hanging="360"/>
+      </w:pPr>
+      <w:rPr>
+        <w:rFonts w:ascii="Symbol" w:hAnsi="Symbol" w:hint="default"/>
+      </w:rPr>
+    </w:lvl>
+    <w:lvl w:ilvl="4" w:tplc="08090003" w:tentative="1">
+      <w:start w:val="1"/>
+      <w:numFmt w:val="bullet"/>
+      <w:lvlText w:val="o"/>
+      <w:lvlJc w:val="left"/>
+      <w:pPr>
+        <w:ind w:left="3600" w:hanging="360"/>
+      </w:pPr>
+      <w:rPr>
+        <w:rFonts w:ascii="Courier New" w:hAnsi="Courier New" w:cs="Courier New" w:hint="default"/>
+      </w:rPr>
+    </w:lvl>
+    <w:lvl w:ilvl="5" w:tplc="08090005" w:tentative="1">
+      <w:start w:val="1"/>
+      <w:numFmt w:val="bullet"/>
+      <w:lvlText w:val=""/>
+      <w:lvlJc w:val="left"/>
+      <w:pPr>
+        <w:ind w:left="4320" w:hanging="360"/>
+      </w:pPr>
+      <w:rPr>
+        <w:rFonts w:ascii="Wingdings" w:hAnsi="Wingdings" w:hint="default"/>
+      </w:rPr>
+    </w:lvl>
+    <w:lvl w:ilvl="6" w:tplc="08090001" w:tentative="1">
+      <w:start w:val="1"/>
+      <w:numFmt w:val="bullet"/>
+      <w:lvlText w:val=""/>
+      <w:lvlJc w:val="left"/>
+      <w:pPr>
+        <w:ind w:left="5040" w:hanging="360"/>
+      </w:pPr>
+      <w:rPr>
+        <w:rFonts w:ascii="Symbol" w:hAnsi="Symbol" w:hint="default"/>
+      </w:rPr>
+    </w:lvl>
+    <w:lvl w:ilvl="7" w:tplc="08090003" w:tentative="1">
+      <w:start w:val="1"/>
+      <w:numFmt w:val="bullet"/>
+      <w:lvlText w:val="o"/>
+      <w:lvlJc w:val="left"/>
+      <w:pPr>
+        <w:ind w:left="5760" w:hanging="360"/>
+      </w:pPr>
+      <w:rPr>
+        <w:rFonts w:ascii="Courier New" w:hAnsi="Courier New" w:cs="Courier New" w:hint="default"/>
+      </w:rPr>
+    </w:lvl>
+    <w:lvl w:ilvl="8" w:tplc="08090005" w:tentative="1">
+      <w:start w:val="1"/>
+      <w:numFmt w:val="bullet"/>
+      <w:lvlText w:val=""/>
+      <w:lvlJc w:val="left"/>
+      <w:pPr>
+        <w:ind w:left="6480" w:hanging="360"/>
+      </w:pPr>
+      <w:rPr>
+        <w:rFonts w:ascii="Wingdings" w:hAnsi="Wingdings" w:hint="default"/>
+      </w:rPr>
+    </w:lvl>
+  </w:abstractNum>
+  <w:abstractNum w:abstractNumId="2" w15:restartNumberingAfterBreak="0">
     <w:nsid w:val="14F075AA"/>
     <w:multiLevelType w:val="hybridMultilevel"/>
     <w:tmpl w:val="89F2A73C"/>
@@ -3934,7 +4320,7 @@
       </w:rPr>
     </w:lvl>
   </w:abstractNum>
-  <w:abstractNum w:abstractNumId="2" w15:restartNumberingAfterBreak="0">
+  <w:abstractNum w:abstractNumId="3" w15:restartNumberingAfterBreak="0">
     <w:nsid w:val="1BC6271F"/>
     <w:multiLevelType w:val="hybridMultilevel"/>
     <w:tmpl w:val="3AA670EC"/>
@@ -4047,7 +4433,7 @@
       </w:rPr>
     </w:lvl>
   </w:abstractNum>
-  <w:abstractNum w:abstractNumId="3" w15:restartNumberingAfterBreak="0">
+  <w:abstractNum w:abstractNumId="4" w15:restartNumberingAfterBreak="0">
     <w:nsid w:val="217A6FA7"/>
     <w:multiLevelType w:val="hybridMultilevel"/>
     <w:tmpl w:val="322C323C"/>
@@ -4133,7 +4519,7 @@
       </w:pPr>
     </w:lvl>
   </w:abstractNum>
-  <w:abstractNum w:abstractNumId="4" w15:restartNumberingAfterBreak="0">
+  <w:abstractNum w:abstractNumId="5" w15:restartNumberingAfterBreak="0">
     <w:nsid w:val="2CC656E2"/>
     <w:multiLevelType w:val="hybridMultilevel"/>
     <w:tmpl w:val="DD7A2A72"/>
@@ -4246,7 +4632,7 @@
       </w:rPr>
     </w:lvl>
   </w:abstractNum>
-  <w:abstractNum w:abstractNumId="5" w15:restartNumberingAfterBreak="0">
+  <w:abstractNum w:abstractNumId="6" w15:restartNumberingAfterBreak="0">
     <w:nsid w:val="3772583D"/>
     <w:multiLevelType w:val="hybridMultilevel"/>
     <w:tmpl w:val="C4FA1C98"/>
@@ -4335,7 +4721,7 @@
       </w:pPr>
     </w:lvl>
   </w:abstractNum>
-  <w:abstractNum w:abstractNumId="6" w15:restartNumberingAfterBreak="0">
+  <w:abstractNum w:abstractNumId="7" w15:restartNumberingAfterBreak="0">
     <w:nsid w:val="385A0B06"/>
     <w:multiLevelType w:val="hybridMultilevel"/>
     <w:tmpl w:val="26200A6E"/>
@@ -4448,7 +4834,120 @@
       </w:rPr>
     </w:lvl>
   </w:abstractNum>
-  <w:abstractNum w:abstractNumId="7" w15:restartNumberingAfterBreak="0">
+  <w:abstractNum w:abstractNumId="8" w15:restartNumberingAfterBreak="0">
+    <w:nsid w:val="38C77A16"/>
+    <w:multiLevelType w:val="hybridMultilevel"/>
+    <w:tmpl w:val="05C6F834"/>
+    <w:lvl w:ilvl="0" w:tplc="08090001">
+      <w:start w:val="1"/>
+      <w:numFmt w:val="bullet"/>
+      <w:lvlText w:val=""/>
+      <w:lvlJc w:val="left"/>
+      <w:pPr>
+        <w:ind w:left="720" w:hanging="360"/>
+      </w:pPr>
+      <w:rPr>
+        <w:rFonts w:ascii="Symbol" w:hAnsi="Symbol" w:hint="default"/>
+      </w:rPr>
+    </w:lvl>
+    <w:lvl w:ilvl="1" w:tplc="08090003">
+      <w:start w:val="1"/>
+      <w:numFmt w:val="bullet"/>
+      <w:lvlText w:val="o"/>
+      <w:lvlJc w:val="left"/>
+      <w:pPr>
+        <w:ind w:left="1440" w:hanging="360"/>
+      </w:pPr>
+      <w:rPr>
+        <w:rFonts w:ascii="Courier New" w:hAnsi="Courier New" w:cs="Courier New" w:hint="default"/>
+      </w:rPr>
+    </w:lvl>
+    <w:lvl w:ilvl="2" w:tplc="08090005" w:tentative="1">
+      <w:start w:val="1"/>
+      <w:numFmt w:val="bullet"/>
+      <w:lvlText w:val=""/>
+      <w:lvlJc w:val="left"/>
+      <w:pPr>
+        <w:ind w:left="2160" w:hanging="360"/>
+      </w:pPr>
+      <w:rPr>
+        <w:rFonts w:ascii="Wingdings" w:hAnsi="Wingdings" w:hint="default"/>
+      </w:rPr>
+    </w:lvl>
+    <w:lvl w:ilvl="3" w:tplc="08090001" w:tentative="1">
+      <w:start w:val="1"/>
+      <w:numFmt w:val="bullet"/>
+      <w:lvlText w:val=""/>
+      <w:lvlJc w:val="left"/>
+      <w:pPr>
+        <w:ind w:left="2880" w:hanging="360"/>
+      </w:pPr>
+      <w:rPr>
+        <w:rFonts w:ascii="Symbol" w:hAnsi="Symbol" w:hint="default"/>
+      </w:rPr>
+    </w:lvl>
+    <w:lvl w:ilvl="4" w:tplc="08090003" w:tentative="1">
+      <w:start w:val="1"/>
+      <w:numFmt w:val="bullet"/>
+      <w:lvlText w:val="o"/>
+      <w:lvlJc w:val="left"/>
+      <w:pPr>
+        <w:ind w:left="3600" w:hanging="360"/>
+      </w:pPr>
+      <w:rPr>
+        <w:rFonts w:ascii="Courier New" w:hAnsi="Courier New" w:cs="Courier New" w:hint="default"/>
+      </w:rPr>
+    </w:lvl>
+    <w:lvl w:ilvl="5" w:tplc="08090005" w:tentative="1">
+      <w:start w:val="1"/>
+      <w:numFmt w:val="bullet"/>
+      <w:lvlText w:val=""/>
+      <w:lvlJc w:val="left"/>
+      <w:pPr>
+        <w:ind w:left="4320" w:hanging="360"/>
+      </w:pPr>
+      <w:rPr>
+        <w:rFonts w:ascii="Wingdings" w:hAnsi="Wingdings" w:hint="default"/>
+      </w:rPr>
+    </w:lvl>
+    <w:lvl w:ilvl="6" w:tplc="08090001" w:tentative="1">
+      <w:start w:val="1"/>
+      <w:numFmt w:val="bullet"/>
+      <w:lvlText w:val=""/>
+      <w:lvlJc w:val="left"/>
+      <w:pPr>
+        <w:ind w:left="5040" w:hanging="360"/>
+      </w:pPr>
+      <w:rPr>
+        <w:rFonts w:ascii="Symbol" w:hAnsi="Symbol" w:hint="default"/>
+      </w:rPr>
+    </w:lvl>
+    <w:lvl w:ilvl="7" w:tplc="08090003" w:tentative="1">
+      <w:start w:val="1"/>
+      <w:numFmt w:val="bullet"/>
+      <w:lvlText w:val="o"/>
+      <w:lvlJc w:val="left"/>
+      <w:pPr>
+        <w:ind w:left="5760" w:hanging="360"/>
+      </w:pPr>
+      <w:rPr>
+        <w:rFonts w:ascii="Courier New" w:hAnsi="Courier New" w:cs="Courier New" w:hint="default"/>
+      </w:rPr>
+    </w:lvl>
+    <w:lvl w:ilvl="8" w:tplc="08090005" w:tentative="1">
+      <w:start w:val="1"/>
+      <w:numFmt w:val="bullet"/>
+      <w:lvlText w:val=""/>
+      <w:lvlJc w:val="left"/>
+      <w:pPr>
+        <w:ind w:left="6480" w:hanging="360"/>
+      </w:pPr>
+      <w:rPr>
+        <w:rFonts w:ascii="Wingdings" w:hAnsi="Wingdings" w:hint="default"/>
+      </w:rPr>
+    </w:lvl>
+  </w:abstractNum>
+  <w:abstractNum w:abstractNumId="9" w15:restartNumberingAfterBreak="0">
     <w:nsid w:val="56F53DC9"/>
     <w:multiLevelType w:val="hybridMultilevel"/>
     <w:tmpl w:val="B686C56E"/>
@@ -4534,7 +5033,7 @@
       </w:pPr>
     </w:lvl>
   </w:abstractNum>
-  <w:abstractNum w:abstractNumId="8" w15:restartNumberingAfterBreak="0">
+  <w:abstractNum w:abstractNumId="10" w15:restartNumberingAfterBreak="0">
     <w:nsid w:val="60821CE3"/>
     <w:multiLevelType w:val="hybridMultilevel"/>
     <w:tmpl w:val="AF56256E"/>
@@ -4620,7 +5119,7 @@
       </w:pPr>
     </w:lvl>
   </w:abstractNum>
-  <w:abstractNum w:abstractNumId="9" w15:restartNumberingAfterBreak="0">
+  <w:abstractNum w:abstractNumId="11" w15:restartNumberingAfterBreak="0">
     <w:nsid w:val="619D10B7"/>
     <w:multiLevelType w:val="hybridMultilevel"/>
     <w:tmpl w:val="F69A3696"/>
@@ -4733,7 +5232,7 @@
       </w:rPr>
     </w:lvl>
   </w:abstractNum>
-  <w:abstractNum w:abstractNumId="10" w15:restartNumberingAfterBreak="0">
+  <w:abstractNum w:abstractNumId="12" w15:restartNumberingAfterBreak="0">
     <w:nsid w:val="74484430"/>
     <w:multiLevelType w:val="hybridMultilevel"/>
     <w:tmpl w:val="4E22E3AC"/>
@@ -4847,37 +5346,43 @@
     </w:lvl>
   </w:abstractNum>
   <w:num w:numId="1">
-    <w:abstractNumId w:val="6"/>
+    <w:abstractNumId w:val="7"/>
   </w:num>
   <w:num w:numId="2">
-    <w:abstractNumId w:val="10"/>
+    <w:abstractNumId w:val="12"/>
   </w:num>
   <w:num w:numId="3">
-    <w:abstractNumId w:val="1"/>
+    <w:abstractNumId w:val="2"/>
   </w:num>
   <w:num w:numId="4">
-    <w:abstractNumId w:val="4"/>
+    <w:abstractNumId w:val="5"/>
   </w:num>
   <w:num w:numId="5">
-    <w:abstractNumId w:val="2"/>
+    <w:abstractNumId w:val="3"/>
   </w:num>
   <w:num w:numId="6">
     <w:abstractNumId w:val="0"/>
   </w:num>
   <w:num w:numId="7">
+    <w:abstractNumId w:val="11"/>
+  </w:num>
+  <w:num w:numId="8">
+    <w:abstractNumId w:val="10"/>
+  </w:num>
+  <w:num w:numId="9">
+    <w:abstractNumId w:val="4"/>
+  </w:num>
+  <w:num w:numId="10">
     <w:abstractNumId w:val="9"/>
   </w:num>
-  <w:num w:numId="8">
+  <w:num w:numId="11">
+    <w:abstractNumId w:val="6"/>
+  </w:num>
+  <w:num w:numId="12">
     <w:abstractNumId w:val="8"/>
   </w:num>
-  <w:num w:numId="9">
-    <w:abstractNumId w:val="3"/>
-  </w:num>
-  <w:num w:numId="10">
-    <w:abstractNumId w:val="7"/>
-  </w:num>
-  <w:num w:numId="11">
-    <w:abstractNumId w:val="5"/>
+  <w:num w:numId="13">
+    <w:abstractNumId w:val="1"/>
   </w:num>
 </w:numbering>
 </file>

</xml_diff>